<commit_message>
- Added statistical gathering to Related Work doc.
</commit_message>
<xml_diff>
--- a/Related Work.docx
+++ b/Related Work.docx
@@ -276,12 +276,43 @@
       </w:r>
       <w:proofErr w:type="gramEnd"/>
       <w:r>
-        <w:t xml:space="preserve"> </w:t>
+        <w:t xml:space="preserve"> by so to balance the “wizeScale”.</w:t>
+      </w:r>
+    </w:p>
+    <w:p/>
+    <w:p>
+      <w:pPr>
+        <w:pStyle w:val="ListParagraph"/>
+        <w:numPr>
+          <w:ilvl w:val="0"/>
+          <w:numId w:val="1"/>
+        </w:numPr>
+      </w:pPr>
+      <w:r>
+        <w:rPr>
+          <w:b/>
+          <w:bCs/>
+          <w:u w:val="single"/>
+        </w:rPr>
+        <w:t>Statistical Gathering</w:t>
+      </w:r>
+    </w:p>
+    <w:p>
+      <w:pPr>
+        <w:pStyle w:val="ListParagraph"/>
+        <w:ind w:left="1440"/>
+        <w:rPr>
+          <w:rFonts w:hint="cs"/>
+          <w:rtl/>
+        </w:rPr>
+      </w:pPr>
+      <w:r>
+        <w:t xml:space="preserve">The product of this project will independently gather statistical information regarding students’ satisfaction and students’ progress. This way the educational institution will be able to monitor its employees and </w:t>
       </w:r>
       <w:bookmarkStart w:id="0" w:name="_GoBack"/>
       <w:bookmarkEnd w:id="0"/>
       <w:r>
-        <w:t>by so to balance the “wizeScale”.</w:t>
+        <w:t>improve.</w:t>
       </w:r>
     </w:p>
     <w:sectPr>

</xml_diff>

<commit_message>
- Tiny "related work" doc fix
</commit_message>
<xml_diff>
--- a/Related Work.docx
+++ b/Related Work.docx
@@ -34,7 +34,15 @@
     </w:p>
     <w:p>
       <w:r>
-        <w:t>This chapter surveys previous student-teacher platforms. Our project isn’t about reinventing the wheel, but to suggest a decent way to bind between existing and to innovate with our live streaming.</w:t>
+        <w:t xml:space="preserve">This chapter surveys previous student-teacher platforms. Our project isn’t about reinventing the wheel, but to suggest a decent way to bind between existing </w:t>
+      </w:r>
+      <w:r>
+        <w:t xml:space="preserve">products </w:t>
+      </w:r>
+      <w:bookmarkStart w:id="0" w:name="_GoBack"/>
+      <w:bookmarkEnd w:id="0"/>
+      <w:r>
+        <w:t>and to innovate with our live streaming.</w:t>
       </w:r>
     </w:p>
     <w:p>
@@ -302,17 +310,11 @@
         <w:pStyle w:val="ListParagraph"/>
         <w:ind w:left="1440"/>
         <w:rPr>
-          <w:rFonts w:hint="cs"/>
           <w:rtl/>
         </w:rPr>
       </w:pPr>
       <w:r>
-        <w:t xml:space="preserve">The product of this project will independently gather statistical information regarding students’ satisfaction and students’ progress. This way the educational institution will be able to monitor its employees and </w:t>
-      </w:r>
-      <w:bookmarkStart w:id="0" w:name="_GoBack"/>
-      <w:bookmarkEnd w:id="0"/>
-      <w:r>
-        <w:t>improve.</w:t>
+        <w:t>The product of this project will independently gather statistical information regarding students’ satisfaction and students’ progress. This way the educational institution will be able to monitor its employees and improve.</w:t>
       </w:r>
     </w:p>
     <w:sectPr>

</xml_diff>

<commit_message>
- ***BASIC*** messaging system
</commit_message>
<xml_diff>
--- a/Related Work.docx
+++ b/Related Work.docx
@@ -39,8 +39,6 @@
       <w:r>
         <w:t xml:space="preserve">products </w:t>
       </w:r>
-      <w:bookmarkStart w:id="0" w:name="_GoBack"/>
-      <w:bookmarkEnd w:id="0"/>
       <w:r>
         <w:t>and to innovate with our live streaming.</w:t>
       </w:r>
@@ -107,7 +105,21 @@
         <w:ind w:left="1440"/>
       </w:pPr>
       <w:r>
-        <w:t>There are lots of text-messaging systems, such as WhatsApp, Telegram, etc. Our platform will suggest a minimal way of messaging.</w:t>
+        <w:t xml:space="preserve">There are lots of text-messaging systems, such as WhatsApp, Telegram, etc. Our platform will suggest a </w:t>
+      </w:r>
+      <w:r>
+        <w:t xml:space="preserve">basic </w:t>
+      </w:r>
+      <w:r>
+        <w:t>messaging</w:t>
+      </w:r>
+      <w:r>
+        <w:t xml:space="preserve"> system</w:t>
+      </w:r>
+      <w:bookmarkStart w:id="0" w:name="_GoBack"/>
+      <w:bookmarkEnd w:id="0"/>
+      <w:r>
+        <w:t>.</w:t>
       </w:r>
     </w:p>
     <w:p>

</xml_diff>

<commit_message>
- Related work progress. - Tiny changes in navbar and in login_requests
</commit_message>
<xml_diff>
--- a/Related Work.docx
+++ b/Related Work.docx
@@ -116,8 +116,6 @@
       <w:r>
         <w:t xml:space="preserve"> system</w:t>
       </w:r>
-      <w:bookmarkStart w:id="0" w:name="_GoBack"/>
-      <w:bookmarkEnd w:id="0"/>
       <w:r>
         <w:t>.</w:t>
       </w:r>
@@ -149,7 +147,25 @@
         <w:ind w:left="1440"/>
       </w:pPr>
       <w:r>
-        <w:t>During our studies, we came across a several GPA calculators. One of them was in our university’s mobile application and the other was an external mobile application. The problem with our university’s application was the fact that it was unmodifiable. We couldn’t calculate our “what ifs” or to check whether we should retake a certain course. The problem with the external application was the fact that it’s external. It forced us to download another application to our mobile phone.</w:t>
+        <w:t xml:space="preserve">During our studies, we came across several GPA calculators. One of them was in our university’s mobile application and the other was an external mobile application. The problem with our university’s application was the fact that it was unmodifiable. We couldn’t calculate our “what ifs” or to check whether we should retake a certain course. The problem with the external application was the fact that it’s external. It forced us to download </w:t>
+      </w:r>
+      <w:r>
+        <w:t xml:space="preserve">a </w:t>
+      </w:r>
+      <w:r>
+        <w:t>third-party</w:t>
+      </w:r>
+      <w:r>
+        <w:t xml:space="preserve"> application</w:t>
+      </w:r>
+      <w:r>
+        <w:t xml:space="preserve"> to our mobile phone</w:t>
+      </w:r>
+      <w:r>
+        <w:t>s</w:t>
+      </w:r>
+      <w:r>
+        <w:t>.</w:t>
       </w:r>
     </w:p>
     <w:p>
@@ -179,8 +195,26 @@
         <w:pStyle w:val="ListParagraph"/>
         <w:ind w:left="1440"/>
       </w:pPr>
-      <w:r>
-        <w:t>By using the product of our project as a student, you will be able to track your course progress, which will be determined by taking quizzes, submitting the assignments and by reading summaries. Our team has yet to see anything like it.</w:t>
+    </w:p>
+    <w:p>
+      <w:pPr>
+        <w:pStyle w:val="ListParagraph"/>
+        <w:ind w:left="1440"/>
+      </w:pPr>
+      <w:r>
+        <w:t>Our product provides students</w:t>
+      </w:r>
+      <w:r>
+        <w:t xml:space="preserve"> with</w:t>
+      </w:r>
+      <w:r>
+        <w:t xml:space="preserve"> a course progress tracking feature, based on taking quizzes, submitting assignments and reading papers.</w:t>
+      </w:r>
+      <w:r>
+        <w:t xml:space="preserve"> </w:t>
+      </w:r>
+      <w:r>
+        <w:t>Our team has yet to encounter such a feature.</w:t>
       </w:r>
     </w:p>
     <w:p>
@@ -251,10 +285,22 @@
         <w:t xml:space="preserve">. </w:t>
       </w:r>
       <w:r>
-        <w:t>Using the product of our project, you will be able to be at the lecture live, even if you are absent from the class.</w:t>
-      </w:r>
-      <w:r>
-        <w:t xml:space="preserve"> You can send/receive messages from other students from the same lecture group through the lecture. You can ask the group questions and answer questions yourself.</w:t>
+        <w:t>Using the product of our project, you will be able to be at the lectur</w:t>
+      </w:r>
+      <w:r>
+        <w:t>e</w:t>
+      </w:r>
+      <w:r>
+        <w:t>, even if you are absent from the class.</w:t>
+      </w:r>
+      <w:r>
+        <w:t xml:space="preserve"> You can send/receive messages from other students from the same lecture group </w:t>
+      </w:r>
+      <w:r>
+        <w:t>during</w:t>
+      </w:r>
+      <w:r>
+        <w:t xml:space="preserve"> the lecture. You can ask the group questions and answer questions yourself.</w:t>
       </w:r>
     </w:p>
     <w:p>
@@ -285,16 +331,30 @@
         <w:ind w:left="1440"/>
       </w:pPr>
       <w:r>
-        <w:t>The live feedback is for everyone’s best. A student which didn’t quite get the last topic the teacher was talking about can tell the application that he didn’t understand</w:t>
-      </w:r>
-      <w:r>
-        <w:t xml:space="preserve"> instead of raising his hand. If most of the students felt the same way, the teacher might want to consider it. If a student did understand, he can tell the application that he did understand </w:t>
-      </w:r>
-      <w:proofErr w:type="gramStart"/>
-      <w:r>
-        <w:t>an</w:t>
-      </w:r>
-      <w:proofErr w:type="gramEnd"/>
+        <w:t>Everyone benefits from the Live Feedback</w:t>
+      </w:r>
+      <w:r>
+        <w:t>.</w:t>
+      </w:r>
+      <w:r>
+        <w:t xml:space="preserve"> Students which haven’t quite gotten the last topic learned in class, will </w:t>
+      </w:r>
+      <w:proofErr w:type="spellStart"/>
+      <w:r>
+        <w:t>no</w:t>
+      </w:r>
+      <w:proofErr w:type="spellEnd"/>
+      <w:r>
+        <w:t xml:space="preserve"> longer desperately raise their hands, but post it right into our Live Feedback system in real time.</w:t>
+      </w:r>
+      <w:bookmarkStart w:id="0" w:name="_GoBack"/>
+      <w:bookmarkEnd w:id="0"/>
+      <w:r>
+        <w:t xml:space="preserve"> If most of the students felt the same way, the teacher might want to consider it. If a student did understand, he can tell the application that he did understand an</w:t>
+      </w:r>
+      <w:r>
+        <w:t>d</w:t>
+      </w:r>
       <w:r>
         <w:t xml:space="preserve"> by so to balance the “wizeScale”.</w:t>
       </w:r>

</xml_diff>